<commit_message>
added/updated sprint review and retrospective
</commit_message>
<xml_diff>
--- a/Sprint reviews.docx
+++ b/Sprint reviews.docx
@@ -5,99 +5,357 @@
     <w:p>
       <w:pPr>
         <w:rPr>
-          <w:b/>
-        </w:rPr>
-      </w:pPr>
-      <w:r>
-        <w:rPr>
-          <w:b/>
-        </w:rPr>
-        <w:t xml:space="preserve">Sprint 1 </w:t>
-      </w:r>
-      <w:proofErr w:type="spellStart"/>
-      <w:r>
-        <w:rPr>
-          <w:b/>
-        </w:rPr>
-        <w:t>retrospective</w:t>
-      </w:r>
-      <w:proofErr w:type="spellEnd"/>
-      <w:r>
-        <w:rPr>
-          <w:b/>
-        </w:rPr>
-        <w:t>/</w:t>
-      </w:r>
-      <w:proofErr w:type="spellStart"/>
-      <w:r>
-        <w:rPr>
-          <w:b/>
-        </w:rPr>
-        <w:t>review</w:t>
-      </w:r>
-      <w:proofErr w:type="spellEnd"/>
-      <w:r>
-        <w:rPr>
-          <w:b/>
-        </w:rPr>
-        <w:tab/>
-      </w:r>
-      <w:r>
-        <w:rPr>
-          <w:b/>
-        </w:rPr>
-        <w:tab/>
-      </w:r>
-      <w:r>
-        <w:rPr>
-          <w:b/>
-        </w:rPr>
-        <w:tab/>
-      </w:r>
-      <w:r>
-        <w:rPr>
-          <w:b/>
-        </w:rPr>
-        <w:tab/>
-      </w:r>
-      <w:r>
-        <w:rPr>
-          <w:b/>
-        </w:rPr>
-        <w:tab/>
-      </w:r>
-      <w:r>
-        <w:rPr>
-          <w:b/>
-        </w:rPr>
-        <w:tab/>
-      </w:r>
-      <w:r>
-        <w:rPr>
-          <w:b/>
-        </w:rPr>
-        <w:tab/>
-        <w:t>23/</w:t>
-      </w:r>
-      <w:proofErr w:type="gramStart"/>
-      <w:r>
-        <w:rPr>
-          <w:b/>
-        </w:rPr>
-        <w:t>12-19</w:t>
-      </w:r>
-      <w:proofErr w:type="gramEnd"/>
-      <w:r>
-        <w:rPr>
-          <w:b/>
-        </w:rPr>
-        <w:tab/>
-      </w:r>
-    </w:p>
-    <w:p>
-      <w:pPr>
-        <w:rPr>
-          <w:b/>
+          <w:bCs/>
+          <w:lang w:val="en-US"/>
+        </w:rPr>
+      </w:pPr>
+      <w:r>
+        <w:rPr>
+          <w:bCs/>
+          <w:lang w:val="en-US"/>
+        </w:rPr>
+        <w:t xml:space="preserve">Oscar </w:t>
+      </w:r>
+      <w:proofErr w:type="spellStart"/>
+      <w:r>
+        <w:rPr>
+          <w:bCs/>
+          <w:lang w:val="en-US"/>
+        </w:rPr>
+        <w:t>Johanneson</w:t>
+      </w:r>
+      <w:proofErr w:type="spellEnd"/>
+      <w:r>
+        <w:rPr>
+          <w:bCs/>
+          <w:lang w:val="en-US"/>
+        </w:rPr>
+        <w:tab/>
+      </w:r>
+      <w:r>
+        <w:rPr>
+          <w:bCs/>
+          <w:lang w:val="en-US"/>
+        </w:rPr>
+        <w:tab/>
+      </w:r>
+      <w:hyperlink r:id="rId7" w:history="1">
+        <w:r>
+          <w:rPr>
+            <w:rStyle w:val="Hyperlnk"/>
+            <w:bCs/>
+            <w:lang w:val="en-US"/>
+          </w:rPr>
+          <w:t>oscar.johanneson@gmail.com</w:t>
+        </w:r>
+      </w:hyperlink>
+    </w:p>
+    <w:p>
+      <w:pPr>
+        <w:rPr>
+          <w:bCs/>
+          <w:lang w:val="en-US"/>
+        </w:rPr>
+      </w:pPr>
+      <w:r>
+        <w:rPr>
+          <w:bCs/>
+          <w:lang w:val="en-US"/>
+        </w:rPr>
+        <w:t>Johan Hansson</w:t>
+      </w:r>
+      <w:r>
+        <w:rPr>
+          <w:bCs/>
+          <w:lang w:val="en-US"/>
+        </w:rPr>
+        <w:tab/>
+      </w:r>
+      <w:r>
+        <w:rPr>
+          <w:bCs/>
+          <w:lang w:val="en-US"/>
+        </w:rPr>
+        <w:tab/>
+      </w:r>
+      <w:hyperlink r:id="rId8" w:history="1">
+        <w:r>
+          <w:rPr>
+            <w:rStyle w:val="Hyperlnk"/>
+            <w:bCs/>
+            <w:lang w:val="en-US"/>
+          </w:rPr>
+          <w:t>simman@rocketmail.com</w:t>
+        </w:r>
+      </w:hyperlink>
+    </w:p>
+    <w:p>
+      <w:pPr>
+        <w:rPr>
+          <w:bCs/>
+          <w:lang w:val="en-US"/>
+        </w:rPr>
+      </w:pPr>
+      <w:r>
+        <w:rPr>
+          <w:bCs/>
+          <w:lang w:val="en-US"/>
+        </w:rPr>
+        <w:t>Magnus Quist</w:t>
+      </w:r>
+      <w:r>
+        <w:rPr>
+          <w:bCs/>
+          <w:lang w:val="en-US"/>
+        </w:rPr>
+        <w:tab/>
+      </w:r>
+      <w:r>
+        <w:rPr>
+          <w:bCs/>
+          <w:lang w:val="en-US"/>
+        </w:rPr>
+        <w:tab/>
+      </w:r>
+      <w:r>
+        <w:rPr>
+          <w:bCs/>
+          <w:lang w:val="en-US"/>
+        </w:rPr>
+        <w:tab/>
+      </w:r>
+      <w:hyperlink r:id="rId9" w:history="1">
+        <w:r>
+          <w:rPr>
+            <w:rStyle w:val="Hyperlnk"/>
+            <w:bCs/>
+            <w:lang w:val="en-US"/>
+          </w:rPr>
+          <w:t>rydalund@outlook.com</w:t>
+        </w:r>
+      </w:hyperlink>
+    </w:p>
+    <w:p>
+      <w:pPr>
+        <w:rPr>
+          <w:bCs/>
+        </w:rPr>
+      </w:pPr>
+      <w:r>
+        <w:rPr>
+          <w:bCs/>
+        </w:rPr>
+        <w:t>Hans-Olov Knutsson</w:t>
+      </w:r>
+      <w:r>
+        <w:rPr>
+          <w:bCs/>
+        </w:rPr>
+        <w:tab/>
+      </w:r>
+      <w:r>
+        <w:rPr>
+          <w:bCs/>
+        </w:rPr>
+        <w:tab/>
+      </w:r>
+      <w:hyperlink r:id="rId10" w:history="1">
+        <w:r>
+          <w:rPr>
+            <w:rStyle w:val="Hyperlnk"/>
+            <w:bCs/>
+          </w:rPr>
+          <w:t>loffe.knutsson@gmail.com</w:t>
+        </w:r>
+      </w:hyperlink>
+    </w:p>
+    <w:p>
+      <w:pPr>
+        <w:rPr>
+          <w:rStyle w:val="Hyperlnk"/>
+          <w:bCs/>
+          <w:lang w:val="en-US"/>
+        </w:rPr>
+      </w:pPr>
+      <w:r>
+        <w:rPr>
+          <w:bCs/>
+          <w:lang w:val="en-US"/>
+        </w:rPr>
+        <w:t>Cheng Tao</w:t>
+      </w:r>
+      <w:r>
+        <w:rPr>
+          <w:bCs/>
+          <w:lang w:val="en-US"/>
+        </w:rPr>
+        <w:tab/>
+      </w:r>
+      <w:r>
+        <w:rPr>
+          <w:bCs/>
+          <w:lang w:val="en-US"/>
+        </w:rPr>
+        <w:tab/>
+      </w:r>
+      <w:r>
+        <w:rPr>
+          <w:bCs/>
+          <w:lang w:val="en-US"/>
+        </w:rPr>
+        <w:tab/>
+      </w:r>
+      <w:hyperlink r:id="rId11" w:history="1">
+        <w:r>
+          <w:rPr>
+            <w:rStyle w:val="Hyperlnk"/>
+            <w:bCs/>
+            <w:lang w:val="en-US"/>
+          </w:rPr>
+          <w:t>cheng.tao86@gmail.com</w:t>
+        </w:r>
+      </w:hyperlink>
+    </w:p>
+    <w:p>
+      <w:pPr>
+        <w:rPr>
+          <w:rStyle w:val="Hyperlnk"/>
+          <w:bCs/>
+          <w:lang w:val="en-US"/>
+        </w:rPr>
+      </w:pPr>
+    </w:p>
+    <w:p>
+      <w:pPr>
+        <w:pStyle w:val="BodyA"/>
+        <w:rPr>
+          <w:sz w:val="30"/>
+          <w:szCs w:val="30"/>
+          <w:lang w:val="en-US"/>
+        </w:rPr>
+      </w:pPr>
+      <w:hyperlink r:id="rId12" w:history="1">
+        <w:r>
+          <w:rPr>
+            <w:rStyle w:val="Hyperlnk"/>
+            <w:lang w:val="en-US"/>
+          </w:rPr>
+          <w:t>https://github.com/oscrj/Scrum-Project</w:t>
+        </w:r>
+      </w:hyperlink>
+    </w:p>
+    <w:p>
+      <w:pPr>
+        <w:pStyle w:val="BodyA"/>
+        <w:rPr>
+          <w:sz w:val="30"/>
+          <w:szCs w:val="30"/>
+          <w:lang w:val="en-US"/>
+        </w:rPr>
+      </w:pPr>
+      <w:hyperlink r:id="rId13" w:history="1">
+        <w:r>
+          <w:rPr>
+            <w:rStyle w:val="Hyperlnk"/>
+            <w:lang w:val="en-US"/>
+          </w:rPr>
+          <w:t>https://trello.com/b/A6qT6Qc6/agile-sprint-board</w:t>
+        </w:r>
+      </w:hyperlink>
+    </w:p>
+    <w:p>
+      <w:pPr>
+        <w:rPr>
+          <w:b/>
+          <w:lang w:val="en-US"/>
+        </w:rPr>
+      </w:pPr>
+    </w:p>
+    <w:p>
+      <w:pPr>
+        <w:rPr>
+          <w:b/>
+          <w:lang w:val="en-US"/>
+        </w:rPr>
+      </w:pPr>
+    </w:p>
+    <w:p>
+      <w:pPr>
+        <w:rPr>
+          <w:b/>
+          <w:lang w:val="en-US"/>
+        </w:rPr>
+      </w:pPr>
+      <w:r>
+        <w:rPr>
+          <w:b/>
+          <w:lang w:val="en-US"/>
+        </w:rPr>
+        <w:t>Sprint 1 retrospective/review</w:t>
+      </w:r>
+      <w:r>
+        <w:rPr>
+          <w:b/>
+          <w:lang w:val="en-US"/>
+        </w:rPr>
+        <w:tab/>
+      </w:r>
+      <w:r>
+        <w:rPr>
+          <w:b/>
+          <w:lang w:val="en-US"/>
+        </w:rPr>
+        <w:tab/>
+      </w:r>
+      <w:r>
+        <w:rPr>
+          <w:b/>
+          <w:lang w:val="en-US"/>
+        </w:rPr>
+        <w:tab/>
+      </w:r>
+      <w:r>
+        <w:rPr>
+          <w:b/>
+          <w:lang w:val="en-US"/>
+        </w:rPr>
+        <w:tab/>
+      </w:r>
+      <w:r>
+        <w:rPr>
+          <w:b/>
+          <w:lang w:val="en-US"/>
+        </w:rPr>
+        <w:tab/>
+      </w:r>
+      <w:r>
+        <w:rPr>
+          <w:b/>
+          <w:lang w:val="en-US"/>
+        </w:rPr>
+        <w:tab/>
+      </w:r>
+      <w:r>
+        <w:rPr>
+          <w:b/>
+          <w:lang w:val="en-US"/>
+        </w:rPr>
+        <w:tab/>
+        <w:t>23/12-19</w:t>
+      </w:r>
+      <w:r>
+        <w:rPr>
+          <w:b/>
+          <w:lang w:val="en-US"/>
+        </w:rPr>
+        <w:tab/>
+      </w:r>
+    </w:p>
+    <w:p>
+      <w:pPr>
+        <w:rPr>
+          <w:b/>
+          <w:lang w:val="en-US"/>
         </w:rPr>
       </w:pPr>
     </w:p>
@@ -130,10 +388,7 @@
       </w:r>
       <w:proofErr w:type="spellEnd"/>
       <w:r>
-        <w:t xml:space="preserve"> har vi lyckats ta fram den önskade pr</w:t>
-      </w:r>
-      <w:r>
-        <w:t>odukten.</w:t>
+        <w:t xml:space="preserve"> har vi lyckats ta fram den önskade produkten.</w:t>
       </w:r>
     </w:p>
     <w:p>
@@ -170,32 +425,21 @@
         <w:ind w:left="720"/>
       </w:pPr>
       <w:r>
-        <w:t xml:space="preserve">Den största svårigheten som gruppen har haft är att hitta det projekt som ska </w:t>
-      </w:r>
-      <w:bookmarkStart w:id="0" w:name="_GoBack"/>
-      <w:bookmarkEnd w:id="0"/>
-      <w:r>
-        <w:t>produceras under första sprinten. Det man var oense om var själva bilden av slutprodukten och va</w:t>
+        <w:t>Den största svårigheten som gruppen har haft är att hitta det projekt som ska produceras under första sprinten. Det man var oense om var själva bilden av slutprodukten och va</w:t>
       </w:r>
       <w:r>
         <w:t>d</w:t>
       </w:r>
       <w:r>
-        <w:t xml:space="preserve"> det skulle resultera i för typ av produkt. Alla hade en slutbild av projektet m</w:t>
-      </w:r>
-      <w:r>
-        <w:t xml:space="preserve">en den bilden var olika för varje medlem. Att hela gruppen skulle agera Produktägare gjorde jobbet lite svårare. </w:t>
-      </w:r>
-    </w:p>
-    <w:p>
-      <w:pPr>
-        <w:ind w:left="720"/>
-      </w:pPr>
-      <w:r>
-        <w:t xml:space="preserve">Gruppen hade många olika åsikter och flera diskussioner om hur produkten skulle se ut och vilka funktioner som skulle finnas med under första </w:t>
-      </w:r>
-      <w:r>
-        <w:t xml:space="preserve">sprinten, så det fanns fortfarande frågetecken om hur sprinten skulle se ut efter vårt Sprintplaneringsmöte. Detta resulterade i att vi har jobbat lite felaktigt med våra </w:t>
+        <w:t xml:space="preserve"> det skulle resultera i för typ av produkt. Alla hade en slutbild av projektet men den bilden var olika för varje medlem. Att hela gruppen skulle agera Produktägare gjorde jobbet lite svårare. </w:t>
+      </w:r>
+    </w:p>
+    <w:p>
+      <w:pPr>
+        <w:ind w:left="720"/>
+      </w:pPr>
+      <w:r>
+        <w:t xml:space="preserve">Gruppen hade många olika åsikter och flera diskussioner om hur produkten skulle se ut och vilka funktioner som skulle finnas med under första sprinten, så det fanns fortfarande frågetecken om hur sprinten skulle se ut efter vårt Sprintplaneringsmöte. Detta resulterade i att vi har jobbat lite felaktigt med våra </w:t>
       </w:r>
       <w:proofErr w:type="spellStart"/>
       <w:r>
@@ -227,10 +471,7 @@
       </w:r>
       <w:proofErr w:type="spellEnd"/>
       <w:r>
-        <w:t xml:space="preserve"> och vi förenk</w:t>
-      </w:r>
-      <w:r>
-        <w:t xml:space="preserve">lade dessa för att tydligare kunna beskriva hur grunden/bilden av produkten skulle se ut och vad som skulle göras för att tillsammans kunna nå vårt mål med sprinten. Vi hade även svårt med poängsättningen av våra </w:t>
+        <w:t xml:space="preserve"> och vi förenklade dessa för att tydligare kunna beskriva hur grunden/bilden av produkten skulle se ut och vad som skulle göras för att tillsammans kunna nå vårt mål med sprinten. Vi hade även svårt med poängsättningen av våra </w:t>
       </w:r>
       <w:proofErr w:type="spellStart"/>
       <w:r>
@@ -246,10 +487,7 @@
       </w:r>
       <w:proofErr w:type="spellEnd"/>
       <w:r>
-        <w:t xml:space="preserve"> så dessa ändrades under dom fö</w:t>
-      </w:r>
-      <w:r>
-        <w:t>rsta dagarna på sprinten.</w:t>
+        <w:t xml:space="preserve"> så dessa ändrades under dom första dagarna på sprinten.</w:t>
       </w:r>
     </w:p>
     <w:p>
@@ -302,10 +540,7 @@
       </w:r>
       <w:proofErr w:type="spellEnd"/>
       <w:r>
-        <w:t>, så att vi kan förhålla oss till vår planering o</w:t>
-      </w:r>
-      <w:r>
-        <w:t xml:space="preserve">ch lyckas uppnå det mål vi kommit fram till med vår sprintplanering. </w:t>
+        <w:t xml:space="preserve">, så att vi kan förhålla oss till vår planering och lyckas uppnå det mål vi kommit fram till med vår sprintplanering. </w:t>
       </w:r>
     </w:p>
     <w:p>
@@ -326,10 +561,7 @@
       </w:r>
       <w:proofErr w:type="spellEnd"/>
       <w:r>
-        <w:t xml:space="preserve"> vilket vi i </w:t>
-      </w:r>
-      <w:r>
-        <w:t xml:space="preserve">nästa sprint ska jobba bättre och tydligare med. Vi kommer då att fylla i dag för dag vad som har åstadkommit och i slutet har vi ett färdigt </w:t>
+        <w:t xml:space="preserve"> vilket vi i nästa sprint ska jobba bättre och tydligare med. Vi kommer då att fylla i dag för dag vad som har åstadkommit och i slutet har vi ett färdigt </w:t>
       </w:r>
       <w:proofErr w:type="spellStart"/>
       <w:r>
@@ -343,31 +575,17 @@
     <w:p/>
     <w:p/>
     <w:p/>
-    <w:p/>
-    <w:p>
-      <w:pPr>
-        <w:rPr>
-          <w:b/>
-        </w:rPr>
-      </w:pPr>
-      <w:r>
-        <w:rPr>
-          <w:b/>
-        </w:rPr>
-        <w:lastRenderedPageBreak/>
-        <w:t xml:space="preserve">Sprint </w:t>
-      </w:r>
-      <w:r>
-        <w:rPr>
-          <w:b/>
-        </w:rPr>
-        <w:t>2</w:t>
-      </w:r>
-      <w:r>
-        <w:rPr>
-          <w:b/>
-        </w:rPr>
-        <w:t xml:space="preserve"> </w:t>
+    <w:p>
+      <w:pPr>
+        <w:rPr>
+          <w:b/>
+        </w:rPr>
+      </w:pPr>
+      <w:r>
+        <w:rPr>
+          <w:b/>
+        </w:rPr>
+        <w:t xml:space="preserve">Sprint 2 </w:t>
       </w:r>
       <w:proofErr w:type="spellStart"/>
       <w:r>
@@ -432,11 +650,6 @@
           <w:b/>
         </w:rPr>
         <w:tab/>
-      </w:r>
-      <w:r>
-        <w:rPr>
-          <w:b/>
-        </w:rPr>
         <w:t>3/</w:t>
       </w:r>
       <w:proofErr w:type="gramStart"/>
@@ -444,19 +657,7 @@
         <w:rPr>
           <w:b/>
         </w:rPr>
-        <w:t>1</w:t>
-      </w:r>
-      <w:r>
-        <w:rPr>
-          <w:b/>
-        </w:rPr>
-        <w:t>-</w:t>
-      </w:r>
-      <w:r>
-        <w:rPr>
-          <w:b/>
-        </w:rPr>
-        <w:t>20</w:t>
+        <w:t>1-20</w:t>
       </w:r>
       <w:proofErr w:type="gramEnd"/>
       <w:r>
@@ -788,23 +989,9 @@
       <w:r>
         <w:t>En sprint 3 är fullt möjlig att starta redan nu.</w:t>
       </w:r>
-    </w:p>
-    <w:p>
-      <w:pPr>
-        <w:pStyle w:val="Liststycke"/>
-      </w:pPr>
-    </w:p>
-    <w:p>
-      <w:pPr>
-        <w:ind w:left="720"/>
-      </w:pPr>
-    </w:p>
-    <w:p>
-      <w:pPr>
-        <w:ind w:left="720"/>
-      </w:pPr>
-    </w:p>
-    <w:p/>
+      <w:bookmarkStart w:id="0" w:name="_GoBack"/>
+      <w:bookmarkEnd w:id="0"/>
+    </w:p>
     <w:sectPr>
       <w:pgSz w:w="12240" w:h="15840"/>
       <w:pgMar w:top="1440" w:right="1440" w:bottom="1440" w:left="1440" w:header="720" w:footer="720" w:gutter="0"/>
@@ -813,6 +1000,56 @@
     </w:sectPr>
   </w:body>
 </w:document>
+</file>
+
+<file path=word/endnotes.xml><?xml version="1.0" encoding="utf-8"?>
+<w:endnotes xmlns:wpc="http://schemas.microsoft.com/office/word/2010/wordprocessingCanvas" xmlns:cx="http://schemas.microsoft.com/office/drawing/2014/chartex" xmlns:cx1="http://schemas.microsoft.com/office/drawing/2015/9/8/chartex" xmlns:cx2="http://schemas.microsoft.com/office/drawing/2015/10/21/chartex" xmlns:cx3="http://schemas.microsoft.com/office/drawing/2016/5/9/chartex" xmlns:cx4="http://schemas.microsoft.com/office/drawing/2016/5/10/chartex" xmlns:cx5="http://schemas.microsoft.com/office/drawing/2016/5/11/chartex" xmlns:cx6="http://schemas.microsoft.com/office/drawing/2016/5/12/chartex" xmlns:cx7="http://schemas.microsoft.com/office/drawing/2016/5/13/chartex" xmlns:cx8="http://schemas.microsoft.com/office/drawing/2016/5/14/chartex" xmlns:mc="http://schemas.openxmlformats.org/markup-compatibility/2006" xmlns:aink="http://schemas.microsoft.com/office/drawing/2016/ink" xmlns:am3d="http://schemas.microsoft.com/office/drawing/2017/model3d" xmlns:o="urn:schemas-microsoft-com:office:office" xmlns:r="http://schemas.openxmlformats.org/officeDocument/2006/relationships" xmlns:m="http://schemas.openxmlformats.org/officeDocument/2006/math" xmlns:v="urn:schemas-microsoft-com:vml" xmlns:wp14="http://schemas.microsoft.com/office/word/2010/wordprocessingDrawing" xmlns:wp="http://schemas.openxmlformats.org/drawingml/2006/wordprocessingDrawing" xmlns:w10="urn:schemas-microsoft-com:office:word" xmlns:w="http://schemas.openxmlformats.org/wordprocessingml/2006/main" xmlns:w14="http://schemas.microsoft.com/office/word/2010/wordml" xmlns:w15="http://schemas.microsoft.com/office/word/2012/wordml" xmlns:w16cid="http://schemas.microsoft.com/office/word/2016/wordml/cid" xmlns:w16se="http://schemas.microsoft.com/office/word/2015/wordml/symex" xmlns:wpg="http://schemas.microsoft.com/office/word/2010/wordprocessingGroup" xmlns:wpi="http://schemas.microsoft.com/office/word/2010/wordprocessingInk" xmlns:wne="http://schemas.microsoft.com/office/word/2006/wordml" xmlns:wps="http://schemas.microsoft.com/office/word/2010/wordprocessingShape" mc:Ignorable="w14 w15 w16se w16cid wp14">
+  <w:endnote w:type="separator" w:id="-1">
+    <w:p>
+      <w:pPr>
+        <w:spacing w:line="240" w:lineRule="auto"/>
+      </w:pPr>
+      <w:r>
+        <w:separator/>
+      </w:r>
+    </w:p>
+  </w:endnote>
+  <w:endnote w:type="continuationSeparator" w:id="0">
+    <w:p>
+      <w:pPr>
+        <w:spacing w:line="240" w:lineRule="auto"/>
+      </w:pPr>
+      <w:r>
+        <w:continuationSeparator/>
+      </w:r>
+    </w:p>
+  </w:endnote>
+</w:endnotes>
+</file>
+
+<file path=word/footnotes.xml><?xml version="1.0" encoding="utf-8"?>
+<w:footnotes xmlns:wpc="http://schemas.microsoft.com/office/word/2010/wordprocessingCanvas" xmlns:cx="http://schemas.microsoft.com/office/drawing/2014/chartex" xmlns:cx1="http://schemas.microsoft.com/office/drawing/2015/9/8/chartex" xmlns:cx2="http://schemas.microsoft.com/office/drawing/2015/10/21/chartex" xmlns:cx3="http://schemas.microsoft.com/office/drawing/2016/5/9/chartex" xmlns:cx4="http://schemas.microsoft.com/office/drawing/2016/5/10/chartex" xmlns:cx5="http://schemas.microsoft.com/office/drawing/2016/5/11/chartex" xmlns:cx6="http://schemas.microsoft.com/office/drawing/2016/5/12/chartex" xmlns:cx7="http://schemas.microsoft.com/office/drawing/2016/5/13/chartex" xmlns:cx8="http://schemas.microsoft.com/office/drawing/2016/5/14/chartex" xmlns:mc="http://schemas.openxmlformats.org/markup-compatibility/2006" xmlns:aink="http://schemas.microsoft.com/office/drawing/2016/ink" xmlns:am3d="http://schemas.microsoft.com/office/drawing/2017/model3d" xmlns:o="urn:schemas-microsoft-com:office:office" xmlns:r="http://schemas.openxmlformats.org/officeDocument/2006/relationships" xmlns:m="http://schemas.openxmlformats.org/officeDocument/2006/math" xmlns:v="urn:schemas-microsoft-com:vml" xmlns:wp14="http://schemas.microsoft.com/office/word/2010/wordprocessingDrawing" xmlns:wp="http://schemas.openxmlformats.org/drawingml/2006/wordprocessingDrawing" xmlns:w10="urn:schemas-microsoft-com:office:word" xmlns:w="http://schemas.openxmlformats.org/wordprocessingml/2006/main" xmlns:w14="http://schemas.microsoft.com/office/word/2010/wordml" xmlns:w15="http://schemas.microsoft.com/office/word/2012/wordml" xmlns:w16cid="http://schemas.microsoft.com/office/word/2016/wordml/cid" xmlns:w16se="http://schemas.microsoft.com/office/word/2015/wordml/symex" xmlns:wpg="http://schemas.microsoft.com/office/word/2010/wordprocessingGroup" xmlns:wpi="http://schemas.microsoft.com/office/word/2010/wordprocessingInk" xmlns:wne="http://schemas.microsoft.com/office/word/2006/wordml" xmlns:wps="http://schemas.microsoft.com/office/word/2010/wordprocessingShape" mc:Ignorable="w14 w15 w16se w16cid wp14">
+  <w:footnote w:type="separator" w:id="-1">
+    <w:p>
+      <w:pPr>
+        <w:spacing w:line="240" w:lineRule="auto"/>
+      </w:pPr>
+      <w:r>
+        <w:separator/>
+      </w:r>
+    </w:p>
+  </w:footnote>
+  <w:footnote w:type="continuationSeparator" w:id="0">
+    <w:p>
+      <w:pPr>
+        <w:spacing w:line="240" w:lineRule="auto"/>
+      </w:pPr>
+      <w:r>
+        <w:continuationSeparator/>
+      </w:r>
+    </w:p>
+  </w:footnote>
+</w:footnotes>
 </file>
 
 <file path=word/numbering.xml><?xml version="1.0" encoding="utf-8"?>
@@ -1649,6 +1886,97 @@
       <w:contextualSpacing/>
     </w:pPr>
   </w:style>
+  <w:style w:type="paragraph" w:styleId="Sidhuvud">
+    <w:name w:val="header"/>
+    <w:basedOn w:val="Normal"/>
+    <w:link w:val="SidhuvudChar"/>
+    <w:uiPriority w:val="99"/>
+    <w:unhideWhenUsed/>
+    <w:rsid w:val="00F30101"/>
+    <w:pPr>
+      <w:tabs>
+        <w:tab w:val="center" w:pos="4536"/>
+        <w:tab w:val="right" w:pos="9072"/>
+      </w:tabs>
+      <w:spacing w:line="240" w:lineRule="auto"/>
+    </w:pPr>
+  </w:style>
+  <w:style w:type="character" w:customStyle="1" w:styleId="SidhuvudChar">
+    <w:name w:val="Sidhuvud Char"/>
+    <w:basedOn w:val="Standardstycketeckensnitt"/>
+    <w:link w:val="Sidhuvud"/>
+    <w:uiPriority w:val="99"/>
+    <w:rsid w:val="00F30101"/>
+    <w:rPr>
+      <w:lang w:val="sv-SE"/>
+    </w:rPr>
+  </w:style>
+  <w:style w:type="paragraph" w:styleId="Sidfot">
+    <w:name w:val="footer"/>
+    <w:basedOn w:val="Normal"/>
+    <w:link w:val="SidfotChar"/>
+    <w:uiPriority w:val="99"/>
+    <w:unhideWhenUsed/>
+    <w:rsid w:val="00F30101"/>
+    <w:pPr>
+      <w:tabs>
+        <w:tab w:val="center" w:pos="4536"/>
+        <w:tab w:val="right" w:pos="9072"/>
+      </w:tabs>
+      <w:spacing w:line="240" w:lineRule="auto"/>
+    </w:pPr>
+  </w:style>
+  <w:style w:type="character" w:customStyle="1" w:styleId="SidfotChar">
+    <w:name w:val="Sidfot Char"/>
+    <w:basedOn w:val="Standardstycketeckensnitt"/>
+    <w:link w:val="Sidfot"/>
+    <w:uiPriority w:val="99"/>
+    <w:rsid w:val="00F30101"/>
+    <w:rPr>
+      <w:lang w:val="sv-SE"/>
+    </w:rPr>
+  </w:style>
+  <w:style w:type="character" w:styleId="Hyperlnk">
+    <w:name w:val="Hyperlink"/>
+    <w:basedOn w:val="Standardstycketeckensnitt"/>
+    <w:uiPriority w:val="99"/>
+    <w:unhideWhenUsed/>
+    <w:rsid w:val="00F30101"/>
+    <w:rPr>
+      <w:color w:val="0000FF" w:themeColor="hyperlink"/>
+      <w:u w:val="single"/>
+    </w:rPr>
+  </w:style>
+  <w:style w:type="character" w:styleId="Olstomnmnande">
+    <w:name w:val="Unresolved Mention"/>
+    <w:basedOn w:val="Standardstycketeckensnitt"/>
+    <w:uiPriority w:val="99"/>
+    <w:semiHidden/>
+    <w:unhideWhenUsed/>
+    <w:rsid w:val="00F30101"/>
+    <w:rPr>
+      <w:color w:val="605E5C"/>
+      <w:shd w:val="clear" w:color="auto" w:fill="E1DFDD"/>
+    </w:rPr>
+  </w:style>
+  <w:style w:type="paragraph" w:customStyle="1" w:styleId="BodyA">
+    <w:name w:val="Body A"/>
+    <w:rsid w:val="00FA787E"/>
+    <w:pPr>
+      <w:spacing w:line="240" w:lineRule="auto"/>
+    </w:pPr>
+    <w:rPr>
+      <w:rFonts w:ascii="Helvetica Neue" w:eastAsia="Arial Unicode MS" w:hAnsi="Helvetica Neue" w:cs="Arial Unicode MS"/>
+      <w:color w:val="000000"/>
+      <w:u w:color="000000"/>
+      <w:lang w:val="sv-SE"/>
+      <w14:textOutline w14:w="12700" w14:cap="flat" w14:cmpd="sng" w14:algn="ctr">
+        <w14:noFill/>
+        <w14:prstDash w14:val="solid"/>
+        <w14:miter w14:lim="100000"/>
+      </w14:textOutline>
+    </w:rPr>
+  </w:style>
 </w:styles>
 </file>
 

</xml_diff>